<commit_message>
ATT: Ultima entrega :)
</commit_message>
<xml_diff>
--- a/Casos de uso a nivel de sistema/Requisitos de sistema.docx
+++ b/Casos de uso a nivel de sistema/Requisitos de sistema.docx
@@ -835,9 +835,109 @@
           <w:sz w:val="24"/>
           <w:szCs w:val="24"/>
         </w:rPr>
-        <w:t xml:space="preserve">Caso de uso 06 - </w:t>
-      </w:r>
-      <w:r>
+        <w:t>Caso de uso 06 - Manter serviço prestado</w:t>
+      </w:r>
+    </w:p>
+    <w:p>
+      <w:pPr>
+        <w:spacing w:line="360" w:lineRule="auto"/>
+        <w:ind w:firstLine="720"/>
+        <w:jc w:val="both"/>
+        <w:rPr>
+          <w:rFonts w:ascii="Times New Roman" w:hAnsi="Times New Roman" w:cs="Times New Roman"/>
+          <w:color w:val="222222"/>
+          <w:sz w:val="24"/>
+          <w:szCs w:val="24"/>
+          <w:highlight w:val="white"/>
+        </w:rPr>
+      </w:pPr>
+      <w:r>
+        <w:rPr>
+          <w:rFonts w:ascii="Times New Roman" w:hAnsi="Times New Roman" w:cs="Times New Roman"/>
+          <w:color w:val="222222"/>
+          <w:sz w:val="24"/>
+          <w:szCs w:val="24"/>
+          <w:highlight w:val="white"/>
+        </w:rPr>
+        <w:t>R14: Cadastrar serviço prestado</w:t>
+      </w:r>
+    </w:p>
+    <w:p>
+      <w:pPr>
+        <w:spacing w:line="360" w:lineRule="auto"/>
+        <w:ind w:firstLine="720"/>
+        <w:jc w:val="both"/>
+        <w:rPr>
+          <w:rFonts w:ascii="Times New Roman" w:hAnsi="Times New Roman" w:cs="Times New Roman"/>
+          <w:color w:val="222222"/>
+          <w:sz w:val="24"/>
+          <w:szCs w:val="24"/>
+          <w:highlight w:val="white"/>
+        </w:rPr>
+      </w:pPr>
+      <w:r>
+        <w:rPr>
+          <w:rFonts w:ascii="Times New Roman" w:hAnsi="Times New Roman" w:cs="Times New Roman"/>
+          <w:color w:val="222222"/>
+          <w:sz w:val="24"/>
+          <w:szCs w:val="24"/>
+          <w:highlight w:val="white"/>
+        </w:rPr>
+        <w:t>R15: Verificar serviço prestado</w:t>
+      </w:r>
+    </w:p>
+    <w:p>
+      <w:pPr>
+        <w:spacing w:line="360" w:lineRule="auto"/>
+        <w:ind w:firstLine="720"/>
+        <w:jc w:val="both"/>
+        <w:rPr>
+          <w:rFonts w:ascii="Times New Roman" w:hAnsi="Times New Roman" w:cs="Times New Roman"/>
+          <w:color w:val="222222"/>
+          <w:sz w:val="24"/>
+          <w:szCs w:val="24"/>
+          <w:highlight w:val="white"/>
+        </w:rPr>
+      </w:pPr>
+      <w:r>
+        <w:rPr>
+          <w:rFonts w:ascii="Times New Roman" w:hAnsi="Times New Roman" w:cs="Times New Roman"/>
+          <w:color w:val="222222"/>
+          <w:sz w:val="24"/>
+          <w:szCs w:val="24"/>
+          <w:highlight w:val="white"/>
+        </w:rPr>
+        <w:t>R16: Atualizar serviço prestado</w:t>
+      </w:r>
+    </w:p>
+    <w:p>
+      <w:pPr>
+        <w:spacing w:line="360" w:lineRule="auto"/>
+        <w:ind w:firstLine="720"/>
+        <w:jc w:val="both"/>
+        <w:rPr>
+          <w:rFonts w:ascii="Times New Roman" w:hAnsi="Times New Roman" w:cs="Times New Roman"/>
+          <w:color w:val="222222"/>
+          <w:sz w:val="24"/>
+          <w:szCs w:val="24"/>
+          <w:highlight w:val="white"/>
+        </w:rPr>
+      </w:pPr>
+      <w:r>
+        <w:rPr>
+          <w:rFonts w:ascii="Times New Roman" w:hAnsi="Times New Roman" w:cs="Times New Roman"/>
+          <w:color w:val="222222"/>
+          <w:sz w:val="24"/>
+          <w:szCs w:val="24"/>
+          <w:highlight w:val="white"/>
+        </w:rPr>
+        <w:t>R17: Excluir serviço prestado</w:t>
+      </w:r>
+    </w:p>
+    <w:p>
+      <w:pPr>
+        <w:spacing w:line="360" w:lineRule="auto"/>
+        <w:jc w:val="both"/>
         <w:rPr>
           <w:rFonts w:ascii="Times New Roman" w:hAnsi="Times New Roman" w:cs="Times New Roman"/>
           <w:b/>
@@ -845,110 +945,10 @@
           <w:color w:val="222222"/>
           <w:sz w:val="24"/>
           <w:szCs w:val="24"/>
-        </w:rPr>
-        <w:t>Manter serviço prestado</w:t>
-      </w:r>
-    </w:p>
-    <w:p>
-      <w:pPr>
-        <w:spacing w:line="360" w:lineRule="auto"/>
-        <w:ind w:firstLine="720"/>
-        <w:jc w:val="both"/>
-        <w:rPr>
-          <w:rFonts w:ascii="Times New Roman" w:hAnsi="Times New Roman" w:cs="Times New Roman"/>
-          <w:color w:val="222222"/>
-          <w:sz w:val="24"/>
-          <w:szCs w:val="24"/>
-          <w:highlight w:val="white"/>
-        </w:rPr>
-      </w:pPr>
-      <w:r>
-        <w:rPr>
-          <w:rFonts w:ascii="Times New Roman" w:hAnsi="Times New Roman" w:cs="Times New Roman"/>
-          <w:color w:val="222222"/>
-          <w:sz w:val="24"/>
-          <w:szCs w:val="24"/>
-          <w:highlight w:val="white"/>
-        </w:rPr>
-        <w:t>R14: Cadastrar serviço prestado</w:t>
-      </w:r>
-    </w:p>
-    <w:p>
-      <w:pPr>
-        <w:spacing w:line="360" w:lineRule="auto"/>
-        <w:ind w:firstLine="720"/>
-        <w:jc w:val="both"/>
-        <w:rPr>
-          <w:rFonts w:ascii="Times New Roman" w:hAnsi="Times New Roman" w:cs="Times New Roman"/>
-          <w:color w:val="222222"/>
-          <w:sz w:val="24"/>
-          <w:szCs w:val="24"/>
-          <w:highlight w:val="white"/>
-        </w:rPr>
-      </w:pPr>
-      <w:r>
-        <w:rPr>
-          <w:rFonts w:ascii="Times New Roman" w:hAnsi="Times New Roman" w:cs="Times New Roman"/>
-          <w:color w:val="222222"/>
-          <w:sz w:val="24"/>
-          <w:szCs w:val="24"/>
-          <w:highlight w:val="white"/>
-        </w:rPr>
-        <w:t>R15: Verificar serviço prestado</w:t>
-      </w:r>
-    </w:p>
-    <w:p>
-      <w:pPr>
-        <w:spacing w:line="360" w:lineRule="auto"/>
-        <w:ind w:firstLine="720"/>
-        <w:jc w:val="both"/>
-        <w:rPr>
-          <w:rFonts w:ascii="Times New Roman" w:hAnsi="Times New Roman" w:cs="Times New Roman"/>
-          <w:color w:val="222222"/>
-          <w:sz w:val="24"/>
-          <w:szCs w:val="24"/>
-          <w:highlight w:val="white"/>
-        </w:rPr>
-      </w:pPr>
-      <w:r>
-        <w:rPr>
-          <w:rFonts w:ascii="Times New Roman" w:hAnsi="Times New Roman" w:cs="Times New Roman"/>
-          <w:color w:val="222222"/>
-          <w:sz w:val="24"/>
-          <w:szCs w:val="24"/>
-          <w:highlight w:val="white"/>
-        </w:rPr>
-        <w:t>R16: Atualizar serviço prestado</w:t>
-      </w:r>
-    </w:p>
-    <w:p>
-      <w:pPr>
-        <w:spacing w:line="360" w:lineRule="auto"/>
-        <w:ind w:firstLine="720"/>
-        <w:jc w:val="both"/>
-        <w:rPr>
-          <w:rFonts w:ascii="Times New Roman" w:hAnsi="Times New Roman" w:cs="Times New Roman"/>
-          <w:color w:val="222222"/>
-          <w:sz w:val="24"/>
-          <w:szCs w:val="24"/>
-          <w:highlight w:val="white"/>
-        </w:rPr>
-      </w:pPr>
-      <w:r>
-        <w:rPr>
-          <w:rFonts w:ascii="Times New Roman" w:hAnsi="Times New Roman" w:cs="Times New Roman"/>
-          <w:color w:val="222222"/>
-          <w:sz w:val="24"/>
-          <w:szCs w:val="24"/>
-          <w:highlight w:val="white"/>
-        </w:rPr>
-        <w:t>R17: Excluir serviço prestado</w:t>
-      </w:r>
-    </w:p>
-    <w:p>
-      <w:pPr>
-        <w:spacing w:line="360" w:lineRule="auto"/>
-        <w:jc w:val="both"/>
+          <w:highlight w:val="white"/>
+        </w:rPr>
+      </w:pPr>
+      <w:r>
         <w:rPr>
           <w:rFonts w:ascii="Times New Roman" w:hAnsi="Times New Roman" w:cs="Times New Roman"/>
           <w:b/>
@@ -956,10 +956,38 @@
           <w:color w:val="222222"/>
           <w:sz w:val="24"/>
           <w:szCs w:val="24"/>
-          <w:highlight w:val="white"/>
-        </w:rPr>
-      </w:pPr>
-      <w:r>
+        </w:rPr>
+        <w:t>Caso de uso 07 - Aceitar serviço</w:t>
+      </w:r>
+    </w:p>
+    <w:p>
+      <w:pPr>
+        <w:spacing w:line="360" w:lineRule="auto"/>
+        <w:ind w:firstLine="720"/>
+        <w:jc w:val="both"/>
+        <w:rPr>
+          <w:rFonts w:ascii="Times New Roman" w:hAnsi="Times New Roman" w:cs="Times New Roman"/>
+          <w:color w:val="222222"/>
+          <w:sz w:val="24"/>
+          <w:szCs w:val="24"/>
+          <w:highlight w:val="white"/>
+        </w:rPr>
+      </w:pPr>
+      <w:r>
+        <w:rPr>
+          <w:rFonts w:ascii="Times New Roman" w:hAnsi="Times New Roman" w:cs="Times New Roman"/>
+          <w:color w:val="222222"/>
+          <w:sz w:val="24"/>
+          <w:szCs w:val="24"/>
+          <w:highlight w:val="white"/>
+        </w:rPr>
+        <w:t>R18: Notificação de serviço</w:t>
+      </w:r>
+    </w:p>
+    <w:p>
+      <w:pPr>
+        <w:spacing w:line="360" w:lineRule="auto"/>
+        <w:jc w:val="both"/>
         <w:rPr>
           <w:rFonts w:ascii="Times New Roman" w:hAnsi="Times New Roman" w:cs="Times New Roman"/>
           <w:b/>
@@ -967,9 +995,9 @@
           <w:color w:val="222222"/>
           <w:sz w:val="24"/>
           <w:szCs w:val="24"/>
-        </w:rPr>
-        <w:t>Caso de uso 07</w:t>
-      </w:r>
+          <w:highlight w:val="white"/>
+        </w:rPr>
+      </w:pPr>
       <w:r>
         <w:rPr>
           <w:rFonts w:ascii="Times New Roman" w:hAnsi="Times New Roman" w:cs="Times New Roman"/>
@@ -979,7 +1007,8 @@
           <w:sz w:val="24"/>
           <w:szCs w:val="24"/>
         </w:rPr>
-        <w:t xml:space="preserve"> - Aceitar serviço</w:t>
+        <w:lastRenderedPageBreak/>
+        <w:t>Caso de uso 08 - Manter orçamento</w:t>
       </w:r>
     </w:p>
     <w:p>
@@ -1003,7 +1032,79 @@
           <w:szCs w:val="24"/>
           <w:highlight w:val="white"/>
         </w:rPr>
-        <w:t>R18: Notificação de serviço</w:t>
+        <w:t>R19: Cadastrar orçamento</w:t>
+      </w:r>
+    </w:p>
+    <w:p>
+      <w:pPr>
+        <w:spacing w:line="360" w:lineRule="auto"/>
+        <w:ind w:left="720"/>
+        <w:jc w:val="both"/>
+        <w:rPr>
+          <w:rFonts w:ascii="Times New Roman" w:hAnsi="Times New Roman" w:cs="Times New Roman"/>
+          <w:color w:val="222222"/>
+          <w:sz w:val="24"/>
+          <w:szCs w:val="24"/>
+          <w:highlight w:val="white"/>
+        </w:rPr>
+      </w:pPr>
+      <w:r>
+        <w:rPr>
+          <w:rFonts w:ascii="Times New Roman" w:hAnsi="Times New Roman" w:cs="Times New Roman"/>
+          <w:color w:val="222222"/>
+          <w:sz w:val="24"/>
+          <w:szCs w:val="24"/>
+          <w:highlight w:val="white"/>
+        </w:rPr>
+        <w:t>R20: Verificar orçamento</w:t>
+      </w:r>
+    </w:p>
+    <w:p>
+      <w:pPr>
+        <w:spacing w:line="360" w:lineRule="auto"/>
+        <w:ind w:firstLine="720"/>
+        <w:jc w:val="both"/>
+        <w:rPr>
+          <w:rFonts w:ascii="Times New Roman" w:hAnsi="Times New Roman" w:cs="Times New Roman"/>
+          <w:color w:val="222222"/>
+          <w:sz w:val="24"/>
+          <w:szCs w:val="24"/>
+          <w:highlight w:val="white"/>
+        </w:rPr>
+      </w:pPr>
+      <w:r>
+        <w:rPr>
+          <w:rFonts w:ascii="Times New Roman" w:hAnsi="Times New Roman" w:cs="Times New Roman"/>
+          <w:color w:val="222222"/>
+          <w:sz w:val="24"/>
+          <w:szCs w:val="24"/>
+          <w:highlight w:val="white"/>
+        </w:rPr>
+        <w:t>R21: Atualizar orçamento</w:t>
+      </w:r>
+    </w:p>
+    <w:p>
+      <w:pPr>
+        <w:spacing w:line="360" w:lineRule="auto"/>
+        <w:ind w:firstLine="720"/>
+        <w:jc w:val="both"/>
+        <w:rPr>
+          <w:rFonts w:ascii="Times New Roman" w:hAnsi="Times New Roman" w:cs="Times New Roman"/>
+          <w:color w:val="222222"/>
+          <w:sz w:val="24"/>
+          <w:szCs w:val="24"/>
+          <w:highlight w:val="white"/>
+        </w:rPr>
+      </w:pPr>
+      <w:r>
+        <w:rPr>
+          <w:rFonts w:ascii="Times New Roman" w:hAnsi="Times New Roman" w:cs="Times New Roman"/>
+          <w:color w:val="222222"/>
+          <w:sz w:val="24"/>
+          <w:szCs w:val="24"/>
+          <w:highlight w:val="white"/>
+        </w:rPr>
+        <w:t>R22: Excluir orçamento</w:t>
       </w:r>
     </w:p>
     <w:p>
@@ -1029,10 +1130,37 @@
           <w:sz w:val="24"/>
           <w:szCs w:val="24"/>
         </w:rPr>
-        <w:lastRenderedPageBreak/>
-        <w:t>Caso de uso 08</w:t>
-      </w:r>
-      <w:r>
+        <w:t>Caso de uso 09 - Avaliar cliente</w:t>
+      </w:r>
+    </w:p>
+    <w:p>
+      <w:pPr>
+        <w:spacing w:line="360" w:lineRule="auto"/>
+        <w:ind w:firstLine="720"/>
+        <w:jc w:val="both"/>
+        <w:rPr>
+          <w:rFonts w:ascii="Times New Roman" w:hAnsi="Times New Roman" w:cs="Times New Roman"/>
+          <w:color w:val="222222"/>
+          <w:sz w:val="24"/>
+          <w:szCs w:val="24"/>
+          <w:highlight w:val="white"/>
+        </w:rPr>
+      </w:pPr>
+      <w:r>
+        <w:rPr>
+          <w:rFonts w:ascii="Times New Roman" w:hAnsi="Times New Roman" w:cs="Times New Roman"/>
+          <w:color w:val="222222"/>
+          <w:sz w:val="24"/>
+          <w:szCs w:val="24"/>
+          <w:highlight w:val="white"/>
+        </w:rPr>
+        <w:t>R23: Avaliar cliente do serviço</w:t>
+      </w:r>
+    </w:p>
+    <w:p>
+      <w:pPr>
+        <w:spacing w:line="360" w:lineRule="auto"/>
+        <w:jc w:val="both"/>
         <w:rPr>
           <w:rFonts w:ascii="Times New Roman" w:hAnsi="Times New Roman" w:cs="Times New Roman"/>
           <w:b/>
@@ -1040,110 +1168,10 @@
           <w:color w:val="222222"/>
           <w:sz w:val="24"/>
           <w:szCs w:val="24"/>
-        </w:rPr>
-        <w:t xml:space="preserve"> - Manter orçamento</w:t>
-      </w:r>
-    </w:p>
-    <w:p>
-      <w:pPr>
-        <w:spacing w:line="360" w:lineRule="auto"/>
-        <w:ind w:firstLine="720"/>
-        <w:jc w:val="both"/>
-        <w:rPr>
-          <w:rFonts w:ascii="Times New Roman" w:hAnsi="Times New Roman" w:cs="Times New Roman"/>
-          <w:color w:val="222222"/>
-          <w:sz w:val="24"/>
-          <w:szCs w:val="24"/>
-          <w:highlight w:val="white"/>
-        </w:rPr>
-      </w:pPr>
-      <w:r>
-        <w:rPr>
-          <w:rFonts w:ascii="Times New Roman" w:hAnsi="Times New Roman" w:cs="Times New Roman"/>
-          <w:color w:val="222222"/>
-          <w:sz w:val="24"/>
-          <w:szCs w:val="24"/>
-          <w:highlight w:val="white"/>
-        </w:rPr>
-        <w:t>R19: Cadastrar orçamento</w:t>
-      </w:r>
-    </w:p>
-    <w:p>
-      <w:pPr>
-        <w:spacing w:line="360" w:lineRule="auto"/>
-        <w:ind w:left="720"/>
-        <w:jc w:val="both"/>
-        <w:rPr>
-          <w:rFonts w:ascii="Times New Roman" w:hAnsi="Times New Roman" w:cs="Times New Roman"/>
-          <w:color w:val="222222"/>
-          <w:sz w:val="24"/>
-          <w:szCs w:val="24"/>
-          <w:highlight w:val="white"/>
-        </w:rPr>
-      </w:pPr>
-      <w:r>
-        <w:rPr>
-          <w:rFonts w:ascii="Times New Roman" w:hAnsi="Times New Roman" w:cs="Times New Roman"/>
-          <w:color w:val="222222"/>
-          <w:sz w:val="24"/>
-          <w:szCs w:val="24"/>
-          <w:highlight w:val="white"/>
-        </w:rPr>
-        <w:t>R20: Verificar orçamento</w:t>
-      </w:r>
-    </w:p>
-    <w:p>
-      <w:pPr>
-        <w:spacing w:line="360" w:lineRule="auto"/>
-        <w:ind w:firstLine="720"/>
-        <w:jc w:val="both"/>
-        <w:rPr>
-          <w:rFonts w:ascii="Times New Roman" w:hAnsi="Times New Roman" w:cs="Times New Roman"/>
-          <w:color w:val="222222"/>
-          <w:sz w:val="24"/>
-          <w:szCs w:val="24"/>
-          <w:highlight w:val="white"/>
-        </w:rPr>
-      </w:pPr>
-      <w:r>
-        <w:rPr>
-          <w:rFonts w:ascii="Times New Roman" w:hAnsi="Times New Roman" w:cs="Times New Roman"/>
-          <w:color w:val="222222"/>
-          <w:sz w:val="24"/>
-          <w:szCs w:val="24"/>
-          <w:highlight w:val="white"/>
-        </w:rPr>
-        <w:t>R21: Atualizar orçamento</w:t>
-      </w:r>
-    </w:p>
-    <w:p>
-      <w:pPr>
-        <w:spacing w:line="360" w:lineRule="auto"/>
-        <w:ind w:firstLine="720"/>
-        <w:jc w:val="both"/>
-        <w:rPr>
-          <w:rFonts w:ascii="Times New Roman" w:hAnsi="Times New Roman" w:cs="Times New Roman"/>
-          <w:color w:val="222222"/>
-          <w:sz w:val="24"/>
-          <w:szCs w:val="24"/>
-          <w:highlight w:val="white"/>
-        </w:rPr>
-      </w:pPr>
-      <w:r>
-        <w:rPr>
-          <w:rFonts w:ascii="Times New Roman" w:hAnsi="Times New Roman" w:cs="Times New Roman"/>
-          <w:color w:val="222222"/>
-          <w:sz w:val="24"/>
-          <w:szCs w:val="24"/>
-          <w:highlight w:val="white"/>
-        </w:rPr>
-        <w:t>R22: Excluir orçamento</w:t>
-      </w:r>
-    </w:p>
-    <w:p>
-      <w:pPr>
-        <w:spacing w:line="360" w:lineRule="auto"/>
-        <w:jc w:val="both"/>
+          <w:highlight w:val="white"/>
+        </w:rPr>
+      </w:pPr>
+      <w:r>
         <w:rPr>
           <w:rFonts w:ascii="Times New Roman" w:hAnsi="Times New Roman" w:cs="Times New Roman"/>
           <w:b/>
@@ -1153,8 +1181,109 @@
           <w:szCs w:val="24"/>
           <w:highlight w:val="white"/>
         </w:rPr>
-      </w:pPr>
-      <w:r>
+        <w:t xml:space="preserve">Caso de uso 10 – Manter serviços </w:t>
+      </w:r>
+    </w:p>
+    <w:p>
+      <w:pPr>
+        <w:spacing w:line="360" w:lineRule="auto"/>
+        <w:ind w:firstLine="720"/>
+        <w:jc w:val="both"/>
+        <w:rPr>
+          <w:rFonts w:ascii="Times New Roman" w:hAnsi="Times New Roman" w:cs="Times New Roman"/>
+          <w:color w:val="222222"/>
+          <w:sz w:val="24"/>
+          <w:szCs w:val="24"/>
+          <w:highlight w:val="white"/>
+        </w:rPr>
+      </w:pPr>
+      <w:r>
+        <w:rPr>
+          <w:rFonts w:ascii="Times New Roman" w:hAnsi="Times New Roman" w:cs="Times New Roman"/>
+          <w:color w:val="222222"/>
+          <w:sz w:val="24"/>
+          <w:szCs w:val="24"/>
+          <w:highlight w:val="white"/>
+        </w:rPr>
+        <w:t>R24: Cadastrar serviços</w:t>
+      </w:r>
+    </w:p>
+    <w:p>
+      <w:pPr>
+        <w:spacing w:line="360" w:lineRule="auto"/>
+        <w:ind w:firstLine="720"/>
+        <w:jc w:val="both"/>
+        <w:rPr>
+          <w:rFonts w:ascii="Times New Roman" w:hAnsi="Times New Roman" w:cs="Times New Roman"/>
+          <w:color w:val="222222"/>
+          <w:sz w:val="24"/>
+          <w:szCs w:val="24"/>
+          <w:highlight w:val="white"/>
+        </w:rPr>
+      </w:pPr>
+      <w:r>
+        <w:rPr>
+          <w:rFonts w:ascii="Times New Roman" w:hAnsi="Times New Roman" w:cs="Times New Roman"/>
+          <w:color w:val="222222"/>
+          <w:sz w:val="24"/>
+          <w:szCs w:val="24"/>
+          <w:highlight w:val="white"/>
+        </w:rPr>
+        <w:t>R25: Verificar serviços</w:t>
+      </w:r>
+    </w:p>
+    <w:p>
+      <w:pPr>
+        <w:spacing w:line="360" w:lineRule="auto"/>
+        <w:ind w:firstLine="720"/>
+        <w:jc w:val="both"/>
+        <w:rPr>
+          <w:rFonts w:ascii="Times New Roman" w:hAnsi="Times New Roman" w:cs="Times New Roman"/>
+          <w:color w:val="222222"/>
+          <w:sz w:val="24"/>
+          <w:szCs w:val="24"/>
+          <w:highlight w:val="white"/>
+        </w:rPr>
+      </w:pPr>
+      <w:r>
+        <w:rPr>
+          <w:rFonts w:ascii="Times New Roman" w:hAnsi="Times New Roman" w:cs="Times New Roman"/>
+          <w:color w:val="222222"/>
+          <w:sz w:val="24"/>
+          <w:szCs w:val="24"/>
+          <w:highlight w:val="white"/>
+        </w:rPr>
+        <w:t>R26: Atualizar serviços</w:t>
+      </w:r>
+    </w:p>
+    <w:p>
+      <w:pPr>
+        <w:spacing w:line="360" w:lineRule="auto"/>
+        <w:ind w:firstLine="720"/>
+        <w:jc w:val="both"/>
+        <w:rPr>
+          <w:rFonts w:ascii="Times New Roman" w:hAnsi="Times New Roman" w:cs="Times New Roman"/>
+          <w:color w:val="222222"/>
+          <w:sz w:val="24"/>
+          <w:szCs w:val="24"/>
+          <w:highlight w:val="white"/>
+        </w:rPr>
+      </w:pPr>
+      <w:r>
+        <w:rPr>
+          <w:rFonts w:ascii="Times New Roman" w:hAnsi="Times New Roman" w:cs="Times New Roman"/>
+          <w:color w:val="222222"/>
+          <w:sz w:val="24"/>
+          <w:szCs w:val="24"/>
+          <w:highlight w:val="white"/>
+        </w:rPr>
+        <w:t>R27: Excluir serviços</w:t>
+      </w:r>
+    </w:p>
+    <w:p>
+      <w:pPr>
+        <w:spacing w:line="360" w:lineRule="auto"/>
+        <w:jc w:val="both"/>
         <w:rPr>
           <w:rFonts w:ascii="Times New Roman" w:hAnsi="Times New Roman" w:cs="Times New Roman"/>
           <w:b/>
@@ -1162,9 +1291,9 @@
           <w:color w:val="222222"/>
           <w:sz w:val="24"/>
           <w:szCs w:val="24"/>
-        </w:rPr>
-        <w:t>Caso de uso 09</w:t>
-      </w:r>
+          <w:highlight w:val="white"/>
+        </w:rPr>
+      </w:pPr>
       <w:r>
         <w:rPr>
           <w:rFonts w:ascii="Times New Roman" w:hAnsi="Times New Roman" w:cs="Times New Roman"/>
@@ -1173,8 +1302,9 @@
           <w:color w:val="222222"/>
           <w:sz w:val="24"/>
           <w:szCs w:val="24"/>
-        </w:rPr>
-        <w:t xml:space="preserve"> - Avaliar cliente</w:t>
+          <w:highlight w:val="white"/>
+        </w:rPr>
+        <w:t xml:space="preserve">Caso de uso 11 – Manter áreas de atuação </w:t>
       </w:r>
     </w:p>
     <w:p>
@@ -1198,7 +1328,79 @@
           <w:szCs w:val="24"/>
           <w:highlight w:val="white"/>
         </w:rPr>
-        <w:t>R23: Avaliar cliente do serviço</w:t>
+        <w:t>R28: Cadastrar áreas de atuação</w:t>
+      </w:r>
+    </w:p>
+    <w:p>
+      <w:pPr>
+        <w:spacing w:line="360" w:lineRule="auto"/>
+        <w:ind w:firstLine="720"/>
+        <w:jc w:val="both"/>
+        <w:rPr>
+          <w:rFonts w:ascii="Times New Roman" w:hAnsi="Times New Roman" w:cs="Times New Roman"/>
+          <w:color w:val="222222"/>
+          <w:sz w:val="24"/>
+          <w:szCs w:val="24"/>
+          <w:highlight w:val="white"/>
+        </w:rPr>
+      </w:pPr>
+      <w:r>
+        <w:rPr>
+          <w:rFonts w:ascii="Times New Roman" w:hAnsi="Times New Roman" w:cs="Times New Roman"/>
+          <w:color w:val="222222"/>
+          <w:sz w:val="24"/>
+          <w:szCs w:val="24"/>
+          <w:highlight w:val="white"/>
+        </w:rPr>
+        <w:t>R29: Verificar áreas de atuação</w:t>
+      </w:r>
+    </w:p>
+    <w:p>
+      <w:pPr>
+        <w:spacing w:line="360" w:lineRule="auto"/>
+        <w:ind w:firstLine="720"/>
+        <w:jc w:val="both"/>
+        <w:rPr>
+          <w:rFonts w:ascii="Times New Roman" w:hAnsi="Times New Roman" w:cs="Times New Roman"/>
+          <w:color w:val="222222"/>
+          <w:sz w:val="24"/>
+          <w:szCs w:val="24"/>
+          <w:highlight w:val="white"/>
+        </w:rPr>
+      </w:pPr>
+      <w:r>
+        <w:rPr>
+          <w:rFonts w:ascii="Times New Roman" w:hAnsi="Times New Roman" w:cs="Times New Roman"/>
+          <w:color w:val="222222"/>
+          <w:sz w:val="24"/>
+          <w:szCs w:val="24"/>
+          <w:highlight w:val="white"/>
+        </w:rPr>
+        <w:t>R30: Atualizar áreas de atuação</w:t>
+      </w:r>
+    </w:p>
+    <w:p>
+      <w:pPr>
+        <w:spacing w:line="360" w:lineRule="auto"/>
+        <w:ind w:firstLine="720"/>
+        <w:jc w:val="both"/>
+        <w:rPr>
+          <w:rFonts w:ascii="Times New Roman" w:hAnsi="Times New Roman" w:cs="Times New Roman"/>
+          <w:color w:val="222222"/>
+          <w:sz w:val="24"/>
+          <w:szCs w:val="24"/>
+          <w:highlight w:val="white"/>
+        </w:rPr>
+      </w:pPr>
+      <w:r>
+        <w:rPr>
+          <w:rFonts w:ascii="Times New Roman" w:hAnsi="Times New Roman" w:cs="Times New Roman"/>
+          <w:color w:val="222222"/>
+          <w:sz w:val="24"/>
+          <w:szCs w:val="24"/>
+          <w:highlight w:val="white"/>
+        </w:rPr>
+        <w:t>R31: Excluir áreas de atuação</w:t>
       </w:r>
     </w:p>
     <w:p>
@@ -1225,109 +1427,10 @@
           <w:szCs w:val="24"/>
           <w:highlight w:val="white"/>
         </w:rPr>
-        <w:t xml:space="preserve">Caso de uso 10 – Manter serviços </w:t>
-      </w:r>
-    </w:p>
-    <w:p>
-      <w:pPr>
-        <w:spacing w:line="360" w:lineRule="auto"/>
-        <w:ind w:firstLine="720"/>
-        <w:jc w:val="both"/>
-        <w:rPr>
-          <w:rFonts w:ascii="Times New Roman" w:hAnsi="Times New Roman" w:cs="Times New Roman"/>
-          <w:color w:val="222222"/>
-          <w:sz w:val="24"/>
-          <w:szCs w:val="24"/>
-          <w:highlight w:val="white"/>
-        </w:rPr>
-      </w:pPr>
-      <w:r>
-        <w:rPr>
-          <w:rFonts w:ascii="Times New Roman" w:hAnsi="Times New Roman" w:cs="Times New Roman"/>
-          <w:color w:val="222222"/>
-          <w:sz w:val="24"/>
-          <w:szCs w:val="24"/>
-          <w:highlight w:val="white"/>
-        </w:rPr>
-        <w:t>R24: Cadastrar serviços</w:t>
-      </w:r>
-    </w:p>
-    <w:p>
-      <w:pPr>
-        <w:spacing w:line="360" w:lineRule="auto"/>
-        <w:ind w:firstLine="720"/>
-        <w:jc w:val="both"/>
-        <w:rPr>
-          <w:rFonts w:ascii="Times New Roman" w:hAnsi="Times New Roman" w:cs="Times New Roman"/>
-          <w:color w:val="222222"/>
-          <w:sz w:val="24"/>
-          <w:szCs w:val="24"/>
-          <w:highlight w:val="white"/>
-        </w:rPr>
-      </w:pPr>
-      <w:r>
-        <w:rPr>
-          <w:rFonts w:ascii="Times New Roman" w:hAnsi="Times New Roman" w:cs="Times New Roman"/>
-          <w:color w:val="222222"/>
-          <w:sz w:val="24"/>
-          <w:szCs w:val="24"/>
-          <w:highlight w:val="white"/>
-        </w:rPr>
-        <w:t>R25: Verificar serviços</w:t>
-      </w:r>
-    </w:p>
-    <w:p>
-      <w:pPr>
-        <w:spacing w:line="360" w:lineRule="auto"/>
-        <w:ind w:firstLine="720"/>
-        <w:jc w:val="both"/>
-        <w:rPr>
-          <w:rFonts w:ascii="Times New Roman" w:hAnsi="Times New Roman" w:cs="Times New Roman"/>
-          <w:color w:val="222222"/>
-          <w:sz w:val="24"/>
-          <w:szCs w:val="24"/>
-          <w:highlight w:val="white"/>
-        </w:rPr>
-      </w:pPr>
-      <w:r>
-        <w:rPr>
-          <w:rFonts w:ascii="Times New Roman" w:hAnsi="Times New Roman" w:cs="Times New Roman"/>
-          <w:color w:val="222222"/>
-          <w:sz w:val="24"/>
-          <w:szCs w:val="24"/>
-          <w:highlight w:val="white"/>
-        </w:rPr>
-        <w:t>R26: Atualizar serviços</w:t>
-      </w:r>
-    </w:p>
-    <w:p>
-      <w:pPr>
-        <w:spacing w:line="360" w:lineRule="auto"/>
-        <w:ind w:firstLine="720"/>
-        <w:jc w:val="both"/>
-        <w:rPr>
-          <w:rFonts w:ascii="Times New Roman" w:hAnsi="Times New Roman" w:cs="Times New Roman"/>
-          <w:color w:val="222222"/>
-          <w:sz w:val="24"/>
-          <w:szCs w:val="24"/>
-          <w:highlight w:val="white"/>
-        </w:rPr>
-      </w:pPr>
-      <w:r>
-        <w:rPr>
-          <w:rFonts w:ascii="Times New Roman" w:hAnsi="Times New Roman" w:cs="Times New Roman"/>
-          <w:color w:val="222222"/>
-          <w:sz w:val="24"/>
-          <w:szCs w:val="24"/>
-          <w:highlight w:val="white"/>
-        </w:rPr>
-        <w:t>R27: Excluir serviços</w:t>
-      </w:r>
-    </w:p>
-    <w:p>
-      <w:pPr>
-        <w:spacing w:line="360" w:lineRule="auto"/>
-        <w:jc w:val="both"/>
+        <w:t xml:space="preserve">Caso de uso 12 – Manter </w:t>
+      </w:r>
+      <w:proofErr w:type="spellStart"/>
+      <w:r>
         <w:rPr>
           <w:rFonts w:ascii="Times New Roman" w:hAnsi="Times New Roman" w:cs="Times New Roman"/>
           <w:b/>
@@ -1337,8 +1440,110 @@
           <w:szCs w:val="24"/>
           <w:highlight w:val="white"/>
         </w:rPr>
-      </w:pPr>
-      <w:r>
+        <w:t>template</w:t>
+      </w:r>
+      <w:proofErr w:type="spellEnd"/>
+    </w:p>
+    <w:p>
+      <w:pPr>
+        <w:spacing w:line="360" w:lineRule="auto"/>
+        <w:ind w:firstLine="720"/>
+        <w:jc w:val="both"/>
+        <w:rPr>
+          <w:rFonts w:ascii="Times New Roman" w:hAnsi="Times New Roman" w:cs="Times New Roman"/>
+          <w:color w:val="222222"/>
+          <w:sz w:val="24"/>
+          <w:szCs w:val="24"/>
+          <w:highlight w:val="white"/>
+        </w:rPr>
+      </w:pPr>
+      <w:r>
+        <w:rPr>
+          <w:rFonts w:ascii="Times New Roman" w:hAnsi="Times New Roman" w:cs="Times New Roman"/>
+          <w:color w:val="222222"/>
+          <w:sz w:val="24"/>
+          <w:szCs w:val="24"/>
+          <w:highlight w:val="white"/>
+        </w:rPr>
+        <w:t>R32: Cadastrar contrato</w:t>
+      </w:r>
+    </w:p>
+    <w:p>
+      <w:pPr>
+        <w:spacing w:line="360" w:lineRule="auto"/>
+        <w:ind w:firstLine="720"/>
+        <w:jc w:val="both"/>
+        <w:rPr>
+          <w:rFonts w:ascii="Times New Roman" w:hAnsi="Times New Roman" w:cs="Times New Roman"/>
+          <w:color w:val="222222"/>
+          <w:sz w:val="24"/>
+          <w:szCs w:val="24"/>
+          <w:highlight w:val="white"/>
+        </w:rPr>
+      </w:pPr>
+      <w:r>
+        <w:rPr>
+          <w:rFonts w:ascii="Times New Roman" w:hAnsi="Times New Roman" w:cs="Times New Roman"/>
+          <w:color w:val="222222"/>
+          <w:sz w:val="24"/>
+          <w:szCs w:val="24"/>
+          <w:highlight w:val="white"/>
+        </w:rPr>
+        <w:t>R33: Verificar contrato</w:t>
+      </w:r>
+    </w:p>
+    <w:p>
+      <w:pPr>
+        <w:spacing w:line="360" w:lineRule="auto"/>
+        <w:ind w:firstLine="720"/>
+        <w:jc w:val="both"/>
+        <w:rPr>
+          <w:rFonts w:ascii="Times New Roman" w:hAnsi="Times New Roman" w:cs="Times New Roman"/>
+          <w:color w:val="222222"/>
+          <w:sz w:val="24"/>
+          <w:szCs w:val="24"/>
+          <w:highlight w:val="white"/>
+        </w:rPr>
+      </w:pPr>
+      <w:r>
+        <w:rPr>
+          <w:rFonts w:ascii="Times New Roman" w:hAnsi="Times New Roman" w:cs="Times New Roman"/>
+          <w:color w:val="222222"/>
+          <w:sz w:val="24"/>
+          <w:szCs w:val="24"/>
+          <w:highlight w:val="white"/>
+        </w:rPr>
+        <w:t>R34: Atualizar contrato</w:t>
+      </w:r>
+    </w:p>
+    <w:p>
+      <w:pPr>
+        <w:spacing w:line="360" w:lineRule="auto"/>
+        <w:ind w:firstLine="720"/>
+        <w:jc w:val="both"/>
+        <w:rPr>
+          <w:rFonts w:ascii="Times New Roman" w:hAnsi="Times New Roman" w:cs="Times New Roman"/>
+          <w:color w:val="222222"/>
+          <w:sz w:val="24"/>
+          <w:szCs w:val="24"/>
+          <w:highlight w:val="white"/>
+        </w:rPr>
+      </w:pPr>
+      <w:r>
+        <w:rPr>
+          <w:rFonts w:ascii="Times New Roman" w:hAnsi="Times New Roman" w:cs="Times New Roman"/>
+          <w:color w:val="222222"/>
+          <w:sz w:val="24"/>
+          <w:szCs w:val="24"/>
+          <w:highlight w:val="white"/>
+        </w:rPr>
+        <w:t>R35: Excluir contrato</w:t>
+      </w:r>
+    </w:p>
+    <w:p>
+      <w:pPr>
+        <w:spacing w:line="360" w:lineRule="auto"/>
+        <w:jc w:val="both"/>
         <w:rPr>
           <w:rFonts w:ascii="Times New Roman" w:hAnsi="Times New Roman" w:cs="Times New Roman"/>
           <w:b/>
@@ -1348,109 +1553,8 @@
           <w:szCs w:val="24"/>
           <w:highlight w:val="white"/>
         </w:rPr>
-        <w:t xml:space="preserve">Caso de uso 11 – Manter áreas de atuação </w:t>
-      </w:r>
-    </w:p>
-    <w:p>
-      <w:pPr>
-        <w:spacing w:line="360" w:lineRule="auto"/>
-        <w:ind w:firstLine="720"/>
-        <w:jc w:val="both"/>
-        <w:rPr>
-          <w:rFonts w:ascii="Times New Roman" w:hAnsi="Times New Roman" w:cs="Times New Roman"/>
-          <w:color w:val="222222"/>
-          <w:sz w:val="24"/>
-          <w:szCs w:val="24"/>
-          <w:highlight w:val="white"/>
-        </w:rPr>
-      </w:pPr>
-      <w:r>
-        <w:rPr>
-          <w:rFonts w:ascii="Times New Roman" w:hAnsi="Times New Roman" w:cs="Times New Roman"/>
-          <w:color w:val="222222"/>
-          <w:sz w:val="24"/>
-          <w:szCs w:val="24"/>
-          <w:highlight w:val="white"/>
-        </w:rPr>
-        <w:t>R28: Cadastrar áreas de atuação</w:t>
-      </w:r>
-    </w:p>
-    <w:p>
-      <w:pPr>
-        <w:spacing w:line="360" w:lineRule="auto"/>
-        <w:ind w:firstLine="720"/>
-        <w:jc w:val="both"/>
-        <w:rPr>
-          <w:rFonts w:ascii="Times New Roman" w:hAnsi="Times New Roman" w:cs="Times New Roman"/>
-          <w:color w:val="222222"/>
-          <w:sz w:val="24"/>
-          <w:szCs w:val="24"/>
-          <w:highlight w:val="white"/>
-        </w:rPr>
-      </w:pPr>
-      <w:r>
-        <w:rPr>
-          <w:rFonts w:ascii="Times New Roman" w:hAnsi="Times New Roman" w:cs="Times New Roman"/>
-          <w:color w:val="222222"/>
-          <w:sz w:val="24"/>
-          <w:szCs w:val="24"/>
-          <w:highlight w:val="white"/>
-        </w:rPr>
-        <w:t>R29: Verificar áreas de atuação</w:t>
-      </w:r>
-    </w:p>
-    <w:p>
-      <w:pPr>
-        <w:spacing w:line="360" w:lineRule="auto"/>
-        <w:ind w:firstLine="720"/>
-        <w:jc w:val="both"/>
-        <w:rPr>
-          <w:rFonts w:ascii="Times New Roman" w:hAnsi="Times New Roman" w:cs="Times New Roman"/>
-          <w:color w:val="222222"/>
-          <w:sz w:val="24"/>
-          <w:szCs w:val="24"/>
-          <w:highlight w:val="white"/>
-        </w:rPr>
-      </w:pPr>
-      <w:r>
-        <w:rPr>
-          <w:rFonts w:ascii="Times New Roman" w:hAnsi="Times New Roman" w:cs="Times New Roman"/>
-          <w:color w:val="222222"/>
-          <w:sz w:val="24"/>
-          <w:szCs w:val="24"/>
-          <w:highlight w:val="white"/>
-        </w:rPr>
-        <w:t>R30: Atualizar áreas de atuação</w:t>
-      </w:r>
-    </w:p>
-    <w:p>
-      <w:pPr>
-        <w:spacing w:line="360" w:lineRule="auto"/>
-        <w:ind w:firstLine="720"/>
-        <w:jc w:val="both"/>
-        <w:rPr>
-          <w:rFonts w:ascii="Times New Roman" w:hAnsi="Times New Roman" w:cs="Times New Roman"/>
-          <w:color w:val="222222"/>
-          <w:sz w:val="24"/>
-          <w:szCs w:val="24"/>
-          <w:highlight w:val="white"/>
-        </w:rPr>
-      </w:pPr>
-      <w:r>
-        <w:rPr>
-          <w:rFonts w:ascii="Times New Roman" w:hAnsi="Times New Roman" w:cs="Times New Roman"/>
-          <w:color w:val="222222"/>
-          <w:sz w:val="24"/>
-          <w:szCs w:val="24"/>
-          <w:highlight w:val="white"/>
-        </w:rPr>
-        <w:t>R31: Excluir áreas de atuação</w:t>
-      </w:r>
-    </w:p>
-    <w:p>
-      <w:pPr>
-        <w:spacing w:line="360" w:lineRule="auto"/>
-        <w:jc w:val="both"/>
+      </w:pPr>
+      <w:r>
         <w:rPr>
           <w:rFonts w:ascii="Times New Roman" w:hAnsi="Times New Roman" w:cs="Times New Roman"/>
           <w:b/>
@@ -1460,128 +1564,31 @@
           <w:szCs w:val="24"/>
           <w:highlight w:val="white"/>
         </w:rPr>
-      </w:pPr>
-      <w:r>
-        <w:rPr>
-          <w:rFonts w:ascii="Times New Roman" w:hAnsi="Times New Roman" w:cs="Times New Roman"/>
-          <w:b/>
-          <w:bCs/>
-          <w:color w:val="222222"/>
-          <w:sz w:val="24"/>
-          <w:szCs w:val="24"/>
-          <w:highlight w:val="white"/>
-        </w:rPr>
-        <w:t xml:space="preserve">Caso de uso 12 – Manter </w:t>
-      </w:r>
-      <w:proofErr w:type="spellStart"/>
-      <w:r>
-        <w:rPr>
-          <w:rFonts w:ascii="Times New Roman" w:hAnsi="Times New Roman" w:cs="Times New Roman"/>
-          <w:b/>
-          <w:bCs/>
-          <w:color w:val="222222"/>
-          <w:sz w:val="24"/>
-          <w:szCs w:val="24"/>
-          <w:highlight w:val="white"/>
-        </w:rPr>
-        <w:t>template</w:t>
-      </w:r>
-      <w:proofErr w:type="spellEnd"/>
-    </w:p>
-    <w:p>
-      <w:pPr>
-        <w:spacing w:line="360" w:lineRule="auto"/>
-        <w:ind w:firstLine="720"/>
-        <w:jc w:val="both"/>
-        <w:rPr>
-          <w:rFonts w:ascii="Times New Roman" w:hAnsi="Times New Roman" w:cs="Times New Roman"/>
-          <w:color w:val="222222"/>
-          <w:sz w:val="24"/>
-          <w:szCs w:val="24"/>
-          <w:highlight w:val="white"/>
-        </w:rPr>
-      </w:pPr>
-      <w:r>
-        <w:rPr>
-          <w:rFonts w:ascii="Times New Roman" w:hAnsi="Times New Roman" w:cs="Times New Roman"/>
-          <w:color w:val="222222"/>
-          <w:sz w:val="24"/>
-          <w:szCs w:val="24"/>
-          <w:highlight w:val="white"/>
-        </w:rPr>
-        <w:t>R32: Cadastrar contrato</w:t>
-      </w:r>
-    </w:p>
-    <w:p>
-      <w:pPr>
-        <w:spacing w:line="360" w:lineRule="auto"/>
-        <w:ind w:firstLine="720"/>
-        <w:jc w:val="both"/>
-        <w:rPr>
-          <w:rFonts w:ascii="Times New Roman" w:hAnsi="Times New Roman" w:cs="Times New Roman"/>
-          <w:color w:val="222222"/>
-          <w:sz w:val="24"/>
-          <w:szCs w:val="24"/>
-          <w:highlight w:val="white"/>
-        </w:rPr>
-      </w:pPr>
-      <w:r>
-        <w:rPr>
-          <w:rFonts w:ascii="Times New Roman" w:hAnsi="Times New Roman" w:cs="Times New Roman"/>
-          <w:color w:val="222222"/>
-          <w:sz w:val="24"/>
-          <w:szCs w:val="24"/>
-          <w:highlight w:val="white"/>
-        </w:rPr>
-        <w:t>R33: Verificar contrato</w:t>
-      </w:r>
-    </w:p>
-    <w:p>
-      <w:pPr>
-        <w:spacing w:line="360" w:lineRule="auto"/>
-        <w:ind w:firstLine="720"/>
-        <w:jc w:val="both"/>
-        <w:rPr>
-          <w:rFonts w:ascii="Times New Roman" w:hAnsi="Times New Roman" w:cs="Times New Roman"/>
-          <w:color w:val="222222"/>
-          <w:sz w:val="24"/>
-          <w:szCs w:val="24"/>
-          <w:highlight w:val="white"/>
-        </w:rPr>
-      </w:pPr>
-      <w:r>
-        <w:rPr>
-          <w:rFonts w:ascii="Times New Roman" w:hAnsi="Times New Roman" w:cs="Times New Roman"/>
-          <w:color w:val="222222"/>
-          <w:sz w:val="24"/>
-          <w:szCs w:val="24"/>
-          <w:highlight w:val="white"/>
-        </w:rPr>
-        <w:t>R34: Atualizar contrato</w:t>
-      </w:r>
-    </w:p>
-    <w:p>
-      <w:pPr>
-        <w:spacing w:line="360" w:lineRule="auto"/>
-        <w:ind w:firstLine="720"/>
-        <w:jc w:val="both"/>
-        <w:rPr>
-          <w:rFonts w:ascii="Times New Roman" w:hAnsi="Times New Roman" w:cs="Times New Roman"/>
-          <w:color w:val="222222"/>
-          <w:sz w:val="24"/>
-          <w:szCs w:val="24"/>
-          <w:highlight w:val="white"/>
-        </w:rPr>
-      </w:pPr>
-      <w:r>
-        <w:rPr>
-          <w:rFonts w:ascii="Times New Roman" w:hAnsi="Times New Roman" w:cs="Times New Roman"/>
-          <w:color w:val="222222"/>
-          <w:sz w:val="24"/>
-          <w:szCs w:val="24"/>
-          <w:highlight w:val="white"/>
-        </w:rPr>
-        <w:t>R35: Excluir contrato</w:t>
+        <w:t>Caso de uso 13 – Solicitar orçamento</w:t>
+      </w:r>
+    </w:p>
+    <w:p>
+      <w:pPr>
+        <w:spacing w:line="360" w:lineRule="auto"/>
+        <w:jc w:val="both"/>
+        <w:rPr>
+          <w:rFonts w:ascii="Times New Roman" w:hAnsi="Times New Roman" w:cs="Times New Roman"/>
+          <w:color w:val="222222"/>
+          <w:sz w:val="24"/>
+          <w:szCs w:val="24"/>
+          <w:highlight w:val="white"/>
+        </w:rPr>
+      </w:pPr>
+      <w:r>
+        <w:rPr>
+          <w:rFonts w:ascii="Times New Roman" w:hAnsi="Times New Roman" w:cs="Times New Roman"/>
+          <w:color w:val="222222"/>
+          <w:sz w:val="24"/>
+          <w:szCs w:val="24"/>
+          <w:highlight w:val="white"/>
+        </w:rPr>
+        <w:tab/>
+        <w:t>R36: Solicitar Orçamento</w:t>
       </w:r>
     </w:p>
     <w:p>
@@ -2698,6 +2705,7 @@
   <w:style w:type="character" w:default="1" w:styleId="Fontepargpadro">
     <w:name w:val="Default Paragraph Font"/>
     <w:uiPriority w:val="1"/>
+    <w:semiHidden/>
     <w:unhideWhenUsed/>
   </w:style>
   <w:style w:type="table" w:default="1" w:styleId="Tabelanormal">

</xml_diff>